<commit_message>
update on 9h49' 24/5
</commit_message>
<xml_diff>
--- a/Document/Report2_new.docx
+++ b/Document/Report2_new.docx
@@ -2226,7 +2226,16 @@
             <w:rStyle w:val="Hyperlink"/>
             <w:rFonts w:ascii="Verdana" w:hAnsi="Verdana"/>
           </w:rPr>
-          <w:t>Coding convention</w:t>
+          <w:t>Coding conv</w:t>
+        </w:r>
+        <w:bookmarkStart w:id="0" w:name="_GoBack"/>
+        <w:bookmarkEnd w:id="0"/>
+        <w:r>
+          <w:rPr>
+            <w:rStyle w:val="Hyperlink"/>
+            <w:rFonts w:ascii="Verdana" w:hAnsi="Verdana"/>
+          </w:rPr>
+          <w:t>ention</w:t>
         </w:r>
         <w:r>
           <w:rPr>
@@ -2246,122 +2255,27 @@
     </w:p>
     <w:p>
       <w:pPr>
+        <w:pStyle w:val="ListParagraph"/>
         <w:spacing w:after="0"/>
         <w:ind w:left="360"/>
-        <w:rPr>
-          <w:rFonts w:ascii="Verdana" w:hAnsi="Verdana"/>
-          <w:u w:val="single"/>
-        </w:rPr>
-      </w:pPr>
-      <w:r>
         <w:rPr>
           <w:rFonts w:ascii="Verdana" w:hAnsi="Verdana" w:cstheme="minorHAnsi"/>
           <w:b/>
           <w:u w:val="single"/>
         </w:rPr>
-        <w:t>5.</w:t>
-      </w:r>
-      <w:r>
+      </w:pPr>
+    </w:p>
+    <w:p>
+      <w:pPr>
+        <w:pStyle w:val="ListParagraph"/>
+        <w:spacing w:after="0"/>
+        <w:ind w:left="360"/>
         <w:rPr>
           <w:rFonts w:ascii="Verdana" w:hAnsi="Verdana" w:cstheme="minorHAnsi"/>
           <w:b/>
           <w:u w:val="single"/>
         </w:rPr>
-        <w:t>OTHER MATERIAL</w:t>
-      </w:r>
-      <w:r>
-        <w:rPr>
-          <w:rFonts w:ascii="Verdana" w:hAnsi="Verdana" w:cstheme="minorHAnsi"/>
-          <w:b/>
-          <w:u w:val="single"/>
-        </w:rPr>
-        <w:t>………………………… …………………………………  1</w:t>
-      </w:r>
-      <w:r>
-        <w:rPr>
-          <w:rFonts w:ascii="Verdana" w:hAnsi="Verdana" w:cstheme="minorHAnsi"/>
-          <w:b/>
-          <w:u w:val="single"/>
-        </w:rPr>
-        <w:t>1</w:t>
-      </w:r>
-    </w:p>
-    <w:p>
-      <w:pPr>
-        <w:pStyle w:val="ListParagraph"/>
-        <w:spacing w:after="0"/>
-        <w:ind w:left="360"/>
-        <w:rPr>
-          <w:rFonts w:ascii="Verdana" w:hAnsi="Verdana" w:cstheme="minorHAnsi"/>
-          <w:b/>
-          <w:u w:val="single"/>
-        </w:rPr>
-      </w:pPr>
-    </w:p>
-    <w:p>
-      <w:pPr>
-        <w:pStyle w:val="ListParagraph"/>
-        <w:spacing w:after="0"/>
-        <w:ind w:left="360"/>
-        <w:rPr>
-          <w:rFonts w:ascii="Verdana" w:hAnsi="Verdana" w:cstheme="minorHAnsi"/>
-          <w:b/>
-          <w:u w:val="single"/>
-        </w:rPr>
-      </w:pPr>
-      <w:r>
-        <w:rPr>
-          <w:rFonts w:ascii="Verdana" w:hAnsi="Verdana" w:cstheme="minorHAnsi"/>
-          <w:b/>
-          <w:u w:val="single"/>
-        </w:rPr>
-        <w:t>6.REFERENCE</w:t>
-      </w:r>
-      <w:r>
-        <w:rPr>
-          <w:rFonts w:ascii="Verdana" w:hAnsi="Verdana" w:cstheme="minorHAnsi"/>
-          <w:b/>
-          <w:sz w:val="20"/>
-          <w:szCs w:val="20"/>
-        </w:rPr>
-        <w:t>…………</w:t>
-      </w:r>
-      <w:r>
-        <w:rPr>
-          <w:rFonts w:ascii="Verdana" w:hAnsi="Verdana" w:cstheme="minorHAnsi"/>
-          <w:b/>
-          <w:sz w:val="20"/>
-          <w:szCs w:val="20"/>
-        </w:rPr>
-        <w:t>…………………</w:t>
-      </w:r>
-      <w:r>
-        <w:rPr>
-          <w:rFonts w:ascii="Verdana" w:hAnsi="Verdana" w:cstheme="minorHAnsi"/>
-          <w:b/>
-          <w:sz w:val="20"/>
-          <w:szCs w:val="20"/>
-        </w:rPr>
-        <w:t>………………………………………………</w:t>
-      </w:r>
-      <w:r>
-        <w:rPr>
-          <w:rFonts w:ascii="Verdana" w:hAnsi="Verdana" w:cstheme="minorHAnsi"/>
-          <w:b/>
-          <w:sz w:val="20"/>
-          <w:szCs w:val="20"/>
-        </w:rPr>
-        <w:t>…1</w:t>
-      </w:r>
-      <w:r>
-        <w:rPr>
-          <w:rFonts w:ascii="Verdana" w:hAnsi="Verdana" w:cstheme="minorHAnsi"/>
-          <w:b/>
-          <w:sz w:val="20"/>
-          <w:szCs w:val="20"/>
-        </w:rPr>
-        <w:t>4</w:t>
-      </w:r>
+      </w:pPr>
     </w:p>
     <w:p>
       <w:pPr>
@@ -5091,8 +5005,6 @@
         </w:rPr>
         <w:t xml:space="preserve">  </w:t>
       </w:r>
-      <w:bookmarkStart w:id="0" w:name="_GoBack"/>
-      <w:bookmarkEnd w:id="0"/>
     </w:p>
     <w:p>
       <w:pPr>
@@ -12149,7 +12061,14 @@
           <w:sz w:val="24"/>
           <w:szCs w:val="24"/>
         </w:rPr>
-        <w:t>A software package and user’s guideline.</w:t>
+        <w:t>Software’s package and user’s</w:t>
+      </w:r>
+      <w:r>
+        <w:rPr>
+          <w:sz w:val="24"/>
+          <w:szCs w:val="24"/>
+        </w:rPr>
+        <w:t xml:space="preserve"> guideline.</w:t>
       </w:r>
       <w:proofErr w:type="gramEnd"/>
     </w:p>
@@ -12228,6 +12147,23 @@
       <w:proofErr w:type="spellEnd"/>
     </w:p>
     <w:p/>
+    <w:p/>
+    <w:p/>
+    <w:p/>
+    <w:p/>
+    <w:p/>
+    <w:p/>
+    <w:p/>
+    <w:p/>
+    <w:p/>
+    <w:p/>
+    <w:p/>
+    <w:p/>
+    <w:p/>
+    <w:p/>
+    <w:p/>
+    <w:p/>
+    <w:p/>
     <w:p>
       <w:pPr>
         <w:pStyle w:val="Heading2"/>
@@ -12243,6 +12179,7 @@
           <w:sz w:val="28"/>
           <w:szCs w:val="28"/>
         </w:rPr>
+        <w:lastRenderedPageBreak/>
         <w:t>3.2. Task Sheet: Assignments and Timetable</w:t>
       </w:r>
     </w:p>
@@ -12261,6 +12198,63 @@
         <w:t>Assignments and Timetable is described as the following:</w:t>
       </w:r>
     </w:p>
+    <w:p>
+      <w:r>
+        <w:rPr>
+          <w:noProof/>
+        </w:rPr>
+        <w:drawing>
+          <wp:inline distT="0" distB="0" distL="0" distR="0">
+            <wp:extent cx="5776595" cy="6551295"/>
+            <wp:effectExtent l="0" t="0" r="0" b="1905"/>
+            <wp:docPr id="3" name="Picture 3"/>
+            <wp:cNvGraphicFramePr>
+              <a:graphicFrameLocks xmlns:a="http://schemas.openxmlformats.org/drawingml/2006/main" noChangeAspect="1"/>
+            </wp:cNvGraphicFramePr>
+            <a:graphic xmlns:a="http://schemas.openxmlformats.org/drawingml/2006/main">
+              <a:graphicData uri="http://schemas.openxmlformats.org/drawingml/2006/picture">
+                <pic:pic xmlns:pic="http://schemas.openxmlformats.org/drawingml/2006/picture">
+                  <pic:nvPicPr>
+                    <pic:cNvPr id="0" name="Picture 1"/>
+                    <pic:cNvPicPr>
+                      <a:picLocks noChangeAspect="1" noChangeArrowheads="1"/>
+                    </pic:cNvPicPr>
+                  </pic:nvPicPr>
+                  <pic:blipFill>
+                    <a:blip r:embed="rId13">
+                      <a:extLst>
+                        <a:ext uri="{28A0092B-C50C-407E-A947-70E740481C1C}">
+                          <a14:useLocalDpi xmlns:a14="http://schemas.microsoft.com/office/drawing/2010/main" val="0"/>
+                        </a:ext>
+                      </a:extLst>
+                    </a:blip>
+                    <a:srcRect/>
+                    <a:stretch>
+                      <a:fillRect/>
+                    </a:stretch>
+                  </pic:blipFill>
+                  <pic:spPr bwMode="auto">
+                    <a:xfrm>
+                      <a:off x="0" y="0"/>
+                      <a:ext cx="5776595" cy="6551295"/>
+                    </a:xfrm>
+                    <a:prstGeom prst="rect">
+                      <a:avLst/>
+                    </a:prstGeom>
+                    <a:noFill/>
+                    <a:ln>
+                      <a:noFill/>
+                    </a:ln>
+                  </pic:spPr>
+                </pic:pic>
+              </a:graphicData>
+            </a:graphic>
+          </wp:inline>
+        </w:drawing>
+      </w:r>
+    </w:p>
+    <w:p/>
+    <w:p/>
     <w:p/>
     <w:p>
       <w:pPr>
@@ -12277,6 +12271,7 @@
           <w:sz w:val="28"/>
           <w:szCs w:val="28"/>
         </w:rPr>
+        <w:lastRenderedPageBreak/>
         <w:t>3.3. All Meeting Minutes</w:t>
       </w:r>
     </w:p>
@@ -12290,6 +12285,12 @@
           <w:rFonts w:asciiTheme="minorHAnsi" w:hAnsiTheme="minorHAnsi" w:cstheme="minorHAnsi"/>
         </w:rPr>
       </w:pPr>
+      <w:r>
+        <w:rPr>
+          <w:rFonts w:asciiTheme="minorHAnsi" w:hAnsiTheme="minorHAnsi" w:cstheme="minorHAnsi"/>
+        </w:rPr>
+        <w:t xml:space="preserve">Each week, we always have a meeting about 2h on Thursday to track rate of progress and to discuss any new issues. All problems will be discussed as brainstorming work and we bring out suggestions and comments. After that, we will report the next works and deadline.  </w:t>
+      </w:r>
     </w:p>
     <w:p>
       <w:pPr>
@@ -12304,6 +12305,1574 @@
     </w:p>
     <w:p>
       <w:pPr>
+        <w:autoSpaceDE w:val="0"/>
+        <w:autoSpaceDN w:val="0"/>
+        <w:adjustRightInd w:val="0"/>
+        <w:spacing w:after="0" w:line="240" w:lineRule="auto"/>
+        <w:rPr>
+          <w:rFonts w:asciiTheme="minorHAnsi" w:hAnsiTheme="minorHAnsi" w:cstheme="minorHAnsi"/>
+        </w:rPr>
+      </w:pPr>
+      <w:r>
+        <w:rPr>
+          <w:rFonts w:asciiTheme="minorHAnsi" w:hAnsiTheme="minorHAnsi" w:cstheme="minorHAnsi"/>
+        </w:rPr>
+        <w:t>Table 3.3: Meeting minutes May 2, 2012</w:t>
+      </w:r>
+    </w:p>
+    <w:tbl>
+      <w:tblPr>
+        <w:tblStyle w:val="TableGrid"/>
+        <w:tblW w:w="0" w:type="auto"/>
+        <w:tblLook w:val="04A0" w:firstRow="1" w:lastRow="0" w:firstColumn="1" w:lastColumn="0" w:noHBand="0" w:noVBand="1"/>
+      </w:tblPr>
+      <w:tblGrid>
+        <w:gridCol w:w="1908"/>
+        <w:gridCol w:w="2744"/>
+        <w:gridCol w:w="2656"/>
+        <w:gridCol w:w="1998"/>
+      </w:tblGrid>
+      <w:tr>
+        <w:trPr>
+          <w:trHeight w:val="1088"/>
+        </w:trPr>
+        <w:tc>
+          <w:tcPr>
+            <w:tcW w:w="9306" w:type="dxa"/>
+            <w:gridSpan w:val="4"/>
+          </w:tcPr>
+          <w:p>
+            <w:pPr>
+              <w:autoSpaceDE w:val="0"/>
+              <w:autoSpaceDN w:val="0"/>
+              <w:adjustRightInd w:val="0"/>
+              <w:rPr>
+                <w:rFonts w:asciiTheme="minorHAnsi" w:hAnsiTheme="minorHAnsi" w:cstheme="minorHAnsi"/>
+              </w:rPr>
+            </w:pPr>
+            <w:r>
+              <w:rPr>
+                <w:rFonts w:asciiTheme="minorHAnsi" w:hAnsiTheme="minorHAnsi" w:cstheme="minorHAnsi"/>
+              </w:rPr>
+              <w:t>Name of Organization: Unicorn Team</w:t>
+            </w:r>
+          </w:p>
+          <w:p>
+            <w:pPr>
+              <w:autoSpaceDE w:val="0"/>
+              <w:autoSpaceDN w:val="0"/>
+              <w:adjustRightInd w:val="0"/>
+              <w:rPr>
+                <w:rFonts w:asciiTheme="minorHAnsi" w:hAnsiTheme="minorHAnsi" w:cstheme="minorHAnsi"/>
+              </w:rPr>
+            </w:pPr>
+            <w:r>
+              <w:rPr>
+                <w:rFonts w:asciiTheme="minorHAnsi" w:hAnsiTheme="minorHAnsi" w:cstheme="minorHAnsi"/>
+              </w:rPr>
+              <w:t>Purpose of Meeting: Kick-off project and choose team leader for project</w:t>
+            </w:r>
+          </w:p>
+          <w:p>
+            <w:pPr>
+              <w:autoSpaceDE w:val="0"/>
+              <w:autoSpaceDN w:val="0"/>
+              <w:adjustRightInd w:val="0"/>
+              <w:rPr>
+                <w:rFonts w:asciiTheme="minorHAnsi" w:hAnsiTheme="minorHAnsi" w:cstheme="minorHAnsi"/>
+              </w:rPr>
+            </w:pPr>
+            <w:r>
+              <w:rPr>
+                <w:rFonts w:asciiTheme="minorHAnsi" w:hAnsiTheme="minorHAnsi" w:cstheme="minorHAnsi"/>
+              </w:rPr>
+              <w:t>Data/Time: Wednesday May 2, 2012</w:t>
+            </w:r>
+          </w:p>
+          <w:p>
+            <w:pPr>
+              <w:autoSpaceDE w:val="0"/>
+              <w:autoSpaceDN w:val="0"/>
+              <w:adjustRightInd w:val="0"/>
+              <w:rPr>
+                <w:rFonts w:asciiTheme="minorHAnsi" w:hAnsiTheme="minorHAnsi" w:cstheme="minorHAnsi"/>
+              </w:rPr>
+            </w:pPr>
+            <w:r>
+              <w:rPr>
+                <w:rFonts w:asciiTheme="minorHAnsi" w:hAnsiTheme="minorHAnsi" w:cstheme="minorHAnsi"/>
+              </w:rPr>
+              <w:t>Location: FPT University</w:t>
+            </w:r>
+          </w:p>
+        </w:tc>
+      </w:tr>
+      <w:tr>
+        <w:tc>
+          <w:tcPr>
+            <w:tcW w:w="1908" w:type="dxa"/>
+          </w:tcPr>
+          <w:p>
+            <w:pPr>
+              <w:autoSpaceDE w:val="0"/>
+              <w:autoSpaceDN w:val="0"/>
+              <w:adjustRightInd w:val="0"/>
+              <w:rPr>
+                <w:rFonts w:asciiTheme="minorHAnsi" w:hAnsiTheme="minorHAnsi" w:cstheme="minorHAnsi"/>
+                <w:b/>
+              </w:rPr>
+            </w:pPr>
+            <w:r>
+              <w:rPr>
+                <w:rFonts w:asciiTheme="minorHAnsi" w:hAnsiTheme="minorHAnsi" w:cstheme="minorHAnsi"/>
+                <w:b/>
+              </w:rPr>
+              <w:t>Topic</w:t>
+            </w:r>
+          </w:p>
+        </w:tc>
+        <w:tc>
+          <w:tcPr>
+            <w:tcW w:w="2744" w:type="dxa"/>
+          </w:tcPr>
+          <w:p>
+            <w:pPr>
+              <w:autoSpaceDE w:val="0"/>
+              <w:autoSpaceDN w:val="0"/>
+              <w:adjustRightInd w:val="0"/>
+              <w:rPr>
+                <w:rFonts w:asciiTheme="minorHAnsi" w:hAnsiTheme="minorHAnsi" w:cstheme="minorHAnsi"/>
+                <w:b/>
+              </w:rPr>
+            </w:pPr>
+            <w:r>
+              <w:rPr>
+                <w:rFonts w:asciiTheme="minorHAnsi" w:hAnsiTheme="minorHAnsi" w:cstheme="minorHAnsi"/>
+                <w:b/>
+              </w:rPr>
+              <w:t>Discussion</w:t>
+            </w:r>
+          </w:p>
+        </w:tc>
+        <w:tc>
+          <w:tcPr>
+            <w:tcW w:w="2656" w:type="dxa"/>
+          </w:tcPr>
+          <w:p>
+            <w:pPr>
+              <w:autoSpaceDE w:val="0"/>
+              <w:autoSpaceDN w:val="0"/>
+              <w:adjustRightInd w:val="0"/>
+              <w:rPr>
+                <w:rFonts w:asciiTheme="minorHAnsi" w:hAnsiTheme="minorHAnsi" w:cstheme="minorHAnsi"/>
+                <w:b/>
+              </w:rPr>
+            </w:pPr>
+            <w:r>
+              <w:rPr>
+                <w:rFonts w:asciiTheme="minorHAnsi" w:hAnsiTheme="minorHAnsi" w:cstheme="minorHAnsi"/>
+                <w:b/>
+              </w:rPr>
+              <w:t>Action</w:t>
+            </w:r>
+          </w:p>
+        </w:tc>
+        <w:tc>
+          <w:tcPr>
+            <w:tcW w:w="1998" w:type="dxa"/>
+          </w:tcPr>
+          <w:p>
+            <w:pPr>
+              <w:autoSpaceDE w:val="0"/>
+              <w:autoSpaceDN w:val="0"/>
+              <w:adjustRightInd w:val="0"/>
+              <w:rPr>
+                <w:rFonts w:asciiTheme="minorHAnsi" w:hAnsiTheme="minorHAnsi" w:cstheme="minorHAnsi"/>
+                <w:b/>
+              </w:rPr>
+            </w:pPr>
+            <w:r>
+              <w:rPr>
+                <w:rFonts w:asciiTheme="minorHAnsi" w:hAnsiTheme="minorHAnsi" w:cstheme="minorHAnsi"/>
+                <w:b/>
+              </w:rPr>
+              <w:t>Person Responsible</w:t>
+            </w:r>
+          </w:p>
+        </w:tc>
+      </w:tr>
+      <w:tr>
+        <w:tc>
+          <w:tcPr>
+            <w:tcW w:w="1908" w:type="dxa"/>
+          </w:tcPr>
+          <w:p>
+            <w:pPr>
+              <w:autoSpaceDE w:val="0"/>
+              <w:autoSpaceDN w:val="0"/>
+              <w:adjustRightInd w:val="0"/>
+              <w:rPr>
+                <w:rFonts w:asciiTheme="minorHAnsi" w:hAnsiTheme="minorHAnsi" w:cstheme="minorHAnsi"/>
+              </w:rPr>
+            </w:pPr>
+            <w:r>
+              <w:rPr>
+                <w:rFonts w:asciiTheme="minorHAnsi" w:hAnsiTheme="minorHAnsi" w:cstheme="minorHAnsi"/>
+              </w:rPr>
+              <w:t>Kick-off project</w:t>
+            </w:r>
+          </w:p>
+        </w:tc>
+        <w:tc>
+          <w:tcPr>
+            <w:tcW w:w="2744" w:type="dxa"/>
+          </w:tcPr>
+          <w:p>
+            <w:pPr>
+              <w:autoSpaceDE w:val="0"/>
+              <w:autoSpaceDN w:val="0"/>
+              <w:adjustRightInd w:val="0"/>
+              <w:rPr>
+                <w:rFonts w:asciiTheme="minorHAnsi" w:hAnsiTheme="minorHAnsi" w:cstheme="minorHAnsi"/>
+              </w:rPr>
+            </w:pPr>
+            <w:r>
+              <w:rPr>
+                <w:rFonts w:asciiTheme="minorHAnsi" w:hAnsiTheme="minorHAnsi" w:cstheme="minorHAnsi"/>
+              </w:rPr>
+              <w:t xml:space="preserve">Discuss content of project and learn about capstone project </w:t>
+            </w:r>
+          </w:p>
+        </w:tc>
+        <w:tc>
+          <w:tcPr>
+            <w:tcW w:w="2656" w:type="dxa"/>
+          </w:tcPr>
+          <w:p>
+            <w:pPr>
+              <w:autoSpaceDE w:val="0"/>
+              <w:autoSpaceDN w:val="0"/>
+              <w:adjustRightInd w:val="0"/>
+              <w:rPr>
+                <w:rFonts w:asciiTheme="minorHAnsi" w:hAnsiTheme="minorHAnsi" w:cstheme="minorHAnsi"/>
+              </w:rPr>
+            </w:pPr>
+            <w:r>
+              <w:rPr>
+                <w:rFonts w:asciiTheme="minorHAnsi" w:hAnsiTheme="minorHAnsi" w:cstheme="minorHAnsi"/>
+              </w:rPr>
+              <w:t>- Background of project</w:t>
+            </w:r>
+          </w:p>
+          <w:p>
+            <w:pPr>
+              <w:autoSpaceDE w:val="0"/>
+              <w:autoSpaceDN w:val="0"/>
+              <w:adjustRightInd w:val="0"/>
+              <w:rPr>
+                <w:rFonts w:asciiTheme="minorHAnsi" w:hAnsiTheme="minorHAnsi" w:cstheme="minorHAnsi"/>
+              </w:rPr>
+            </w:pPr>
+            <w:r>
+              <w:rPr>
+                <w:rFonts w:asciiTheme="minorHAnsi" w:hAnsiTheme="minorHAnsi" w:cstheme="minorHAnsi"/>
+              </w:rPr>
+              <w:t>- Discuss project organizational structure</w:t>
+            </w:r>
+          </w:p>
+          <w:p>
+            <w:pPr>
+              <w:autoSpaceDE w:val="0"/>
+              <w:autoSpaceDN w:val="0"/>
+              <w:adjustRightInd w:val="0"/>
+              <w:rPr>
+                <w:rFonts w:asciiTheme="minorHAnsi" w:hAnsiTheme="minorHAnsi" w:cstheme="minorHAnsi"/>
+              </w:rPr>
+            </w:pPr>
+            <w:r>
+              <w:rPr>
+                <w:rFonts w:asciiTheme="minorHAnsi" w:hAnsiTheme="minorHAnsi" w:cstheme="minorHAnsi"/>
+              </w:rPr>
+              <w:t xml:space="preserve">- Discuss of project scope, time and list of action items from meeting </w:t>
+            </w:r>
+          </w:p>
+        </w:tc>
+        <w:tc>
+          <w:tcPr>
+            <w:tcW w:w="1998" w:type="dxa"/>
+          </w:tcPr>
+          <w:p>
+            <w:pPr>
+              <w:autoSpaceDE w:val="0"/>
+              <w:autoSpaceDN w:val="0"/>
+              <w:adjustRightInd w:val="0"/>
+              <w:rPr>
+                <w:rFonts w:asciiTheme="minorHAnsi" w:hAnsiTheme="minorHAnsi" w:cstheme="minorHAnsi"/>
+              </w:rPr>
+            </w:pPr>
+            <w:r>
+              <w:rPr>
+                <w:rFonts w:asciiTheme="minorHAnsi" w:hAnsiTheme="minorHAnsi" w:cstheme="minorHAnsi"/>
+              </w:rPr>
+              <w:t>All team members (</w:t>
+            </w:r>
+            <w:proofErr w:type="spellStart"/>
+            <w:r>
+              <w:rPr>
+                <w:rFonts w:asciiTheme="minorHAnsi" w:hAnsiTheme="minorHAnsi" w:cstheme="minorHAnsi"/>
+              </w:rPr>
+              <w:t>MinhNT</w:t>
+            </w:r>
+            <w:proofErr w:type="spellEnd"/>
+            <w:r>
+              <w:rPr>
+                <w:rFonts w:asciiTheme="minorHAnsi" w:hAnsiTheme="minorHAnsi" w:cstheme="minorHAnsi"/>
+              </w:rPr>
+              <w:t xml:space="preserve">, </w:t>
+            </w:r>
+            <w:proofErr w:type="spellStart"/>
+            <w:r>
+              <w:rPr>
+                <w:rFonts w:asciiTheme="minorHAnsi" w:hAnsiTheme="minorHAnsi" w:cstheme="minorHAnsi"/>
+              </w:rPr>
+              <w:t>NamNH</w:t>
+            </w:r>
+            <w:proofErr w:type="spellEnd"/>
+            <w:r>
+              <w:rPr>
+                <w:rFonts w:asciiTheme="minorHAnsi" w:hAnsiTheme="minorHAnsi" w:cstheme="minorHAnsi"/>
+              </w:rPr>
+              <w:t xml:space="preserve">, </w:t>
+            </w:r>
+            <w:proofErr w:type="spellStart"/>
+            <w:r>
+              <w:rPr>
+                <w:rFonts w:asciiTheme="minorHAnsi" w:hAnsiTheme="minorHAnsi" w:cstheme="minorHAnsi"/>
+              </w:rPr>
+              <w:t>HuyNT</w:t>
+            </w:r>
+            <w:proofErr w:type="spellEnd"/>
+            <w:r>
+              <w:rPr>
+                <w:rFonts w:asciiTheme="minorHAnsi" w:hAnsiTheme="minorHAnsi" w:cstheme="minorHAnsi"/>
+              </w:rPr>
+              <w:t xml:space="preserve">, </w:t>
+            </w:r>
+            <w:proofErr w:type="spellStart"/>
+            <w:r>
+              <w:rPr>
+                <w:rFonts w:asciiTheme="minorHAnsi" w:hAnsiTheme="minorHAnsi" w:cstheme="minorHAnsi"/>
+              </w:rPr>
+              <w:t>HungNT</w:t>
+            </w:r>
+            <w:proofErr w:type="spellEnd"/>
+            <w:r>
+              <w:rPr>
+                <w:rFonts w:asciiTheme="minorHAnsi" w:hAnsiTheme="minorHAnsi" w:cstheme="minorHAnsi"/>
+              </w:rPr>
+              <w:t xml:space="preserve">, </w:t>
+            </w:r>
+            <w:proofErr w:type="spellStart"/>
+            <w:r>
+              <w:rPr>
+                <w:rFonts w:asciiTheme="minorHAnsi" w:hAnsiTheme="minorHAnsi" w:cstheme="minorHAnsi"/>
+              </w:rPr>
+              <w:t>HieuNM</w:t>
+            </w:r>
+            <w:proofErr w:type="spellEnd"/>
+            <w:r>
+              <w:rPr>
+                <w:rFonts w:asciiTheme="minorHAnsi" w:hAnsiTheme="minorHAnsi" w:cstheme="minorHAnsi"/>
+              </w:rPr>
+              <w:t>)</w:t>
+            </w:r>
+          </w:p>
+        </w:tc>
+      </w:tr>
+      <w:tr>
+        <w:tc>
+          <w:tcPr>
+            <w:tcW w:w="1908" w:type="dxa"/>
+          </w:tcPr>
+          <w:p>
+            <w:pPr>
+              <w:autoSpaceDE w:val="0"/>
+              <w:autoSpaceDN w:val="0"/>
+              <w:adjustRightInd w:val="0"/>
+              <w:rPr>
+                <w:rFonts w:asciiTheme="minorHAnsi" w:hAnsiTheme="minorHAnsi" w:cstheme="minorHAnsi"/>
+              </w:rPr>
+            </w:pPr>
+            <w:r>
+              <w:rPr>
+                <w:rFonts w:asciiTheme="minorHAnsi" w:hAnsiTheme="minorHAnsi" w:cstheme="minorHAnsi"/>
+              </w:rPr>
+              <w:t>Team leader</w:t>
+            </w:r>
+          </w:p>
+        </w:tc>
+        <w:tc>
+          <w:tcPr>
+            <w:tcW w:w="2744" w:type="dxa"/>
+          </w:tcPr>
+          <w:p>
+            <w:pPr>
+              <w:autoSpaceDE w:val="0"/>
+              <w:autoSpaceDN w:val="0"/>
+              <w:adjustRightInd w:val="0"/>
+              <w:rPr>
+                <w:rFonts w:asciiTheme="minorHAnsi" w:hAnsiTheme="minorHAnsi" w:cstheme="minorHAnsi"/>
+              </w:rPr>
+            </w:pPr>
+            <w:r>
+              <w:rPr>
+                <w:rFonts w:asciiTheme="minorHAnsi" w:hAnsiTheme="minorHAnsi" w:cstheme="minorHAnsi"/>
+              </w:rPr>
+              <w:t>Choose team leader for project</w:t>
+            </w:r>
+          </w:p>
+        </w:tc>
+        <w:tc>
+          <w:tcPr>
+            <w:tcW w:w="2656" w:type="dxa"/>
+          </w:tcPr>
+          <w:p>
+            <w:pPr>
+              <w:autoSpaceDE w:val="0"/>
+              <w:autoSpaceDN w:val="0"/>
+              <w:adjustRightInd w:val="0"/>
+              <w:rPr>
+                <w:rFonts w:asciiTheme="minorHAnsi" w:hAnsiTheme="minorHAnsi" w:cstheme="minorHAnsi"/>
+              </w:rPr>
+            </w:pPr>
+            <w:proofErr w:type="spellStart"/>
+            <w:r>
+              <w:rPr>
+                <w:rFonts w:asciiTheme="minorHAnsi" w:hAnsiTheme="minorHAnsi" w:cstheme="minorHAnsi"/>
+              </w:rPr>
+              <w:t>MinhNT</w:t>
+            </w:r>
+            <w:proofErr w:type="spellEnd"/>
+            <w:r>
+              <w:rPr>
+                <w:rFonts w:asciiTheme="minorHAnsi" w:hAnsiTheme="minorHAnsi" w:cstheme="minorHAnsi"/>
+              </w:rPr>
+              <w:t xml:space="preserve"> is the leader of project</w:t>
+            </w:r>
+          </w:p>
+        </w:tc>
+        <w:tc>
+          <w:tcPr>
+            <w:tcW w:w="1998" w:type="dxa"/>
+          </w:tcPr>
+          <w:p>
+            <w:pPr>
+              <w:autoSpaceDE w:val="0"/>
+              <w:autoSpaceDN w:val="0"/>
+              <w:adjustRightInd w:val="0"/>
+              <w:rPr>
+                <w:rFonts w:asciiTheme="minorHAnsi" w:hAnsiTheme="minorHAnsi" w:cstheme="minorHAnsi"/>
+              </w:rPr>
+            </w:pPr>
+            <w:r>
+              <w:rPr>
+                <w:rFonts w:asciiTheme="minorHAnsi" w:hAnsiTheme="minorHAnsi" w:cstheme="minorHAnsi"/>
+              </w:rPr>
+              <w:t>All team members</w:t>
+            </w:r>
+          </w:p>
+        </w:tc>
+      </w:tr>
+      <w:tr>
+        <w:tc>
+          <w:tcPr>
+            <w:tcW w:w="1908" w:type="dxa"/>
+          </w:tcPr>
+          <w:p>
+            <w:pPr>
+              <w:autoSpaceDE w:val="0"/>
+              <w:autoSpaceDN w:val="0"/>
+              <w:adjustRightInd w:val="0"/>
+              <w:rPr>
+                <w:rFonts w:asciiTheme="minorHAnsi" w:hAnsiTheme="minorHAnsi" w:cstheme="minorHAnsi"/>
+              </w:rPr>
+            </w:pPr>
+            <w:r>
+              <w:rPr>
+                <w:rFonts w:asciiTheme="minorHAnsi" w:hAnsiTheme="minorHAnsi" w:cstheme="minorHAnsi"/>
+              </w:rPr>
+              <w:t>Team name</w:t>
+            </w:r>
+          </w:p>
+        </w:tc>
+        <w:tc>
+          <w:tcPr>
+            <w:tcW w:w="2744" w:type="dxa"/>
+          </w:tcPr>
+          <w:p>
+            <w:pPr>
+              <w:autoSpaceDE w:val="0"/>
+              <w:autoSpaceDN w:val="0"/>
+              <w:adjustRightInd w:val="0"/>
+              <w:rPr>
+                <w:rFonts w:asciiTheme="minorHAnsi" w:hAnsiTheme="minorHAnsi" w:cstheme="minorHAnsi"/>
+              </w:rPr>
+            </w:pPr>
+            <w:r>
+              <w:rPr>
+                <w:rFonts w:asciiTheme="minorHAnsi" w:hAnsiTheme="minorHAnsi" w:cstheme="minorHAnsi"/>
+              </w:rPr>
+              <w:t>Create team name</w:t>
+            </w:r>
+          </w:p>
+        </w:tc>
+        <w:tc>
+          <w:tcPr>
+            <w:tcW w:w="2656" w:type="dxa"/>
+          </w:tcPr>
+          <w:p>
+            <w:pPr>
+              <w:autoSpaceDE w:val="0"/>
+              <w:autoSpaceDN w:val="0"/>
+              <w:adjustRightInd w:val="0"/>
+              <w:rPr>
+                <w:rFonts w:asciiTheme="minorHAnsi" w:hAnsiTheme="minorHAnsi" w:cstheme="minorHAnsi"/>
+              </w:rPr>
+            </w:pPr>
+            <w:r>
+              <w:rPr>
+                <w:rFonts w:asciiTheme="minorHAnsi" w:hAnsiTheme="minorHAnsi" w:cstheme="minorHAnsi"/>
+              </w:rPr>
+              <w:t>“Unicorn” is the name of team</w:t>
+            </w:r>
+          </w:p>
+        </w:tc>
+        <w:tc>
+          <w:tcPr>
+            <w:tcW w:w="1998" w:type="dxa"/>
+          </w:tcPr>
+          <w:p>
+            <w:pPr>
+              <w:autoSpaceDE w:val="0"/>
+              <w:autoSpaceDN w:val="0"/>
+              <w:adjustRightInd w:val="0"/>
+              <w:rPr>
+                <w:rFonts w:asciiTheme="minorHAnsi" w:hAnsiTheme="minorHAnsi" w:cstheme="minorHAnsi"/>
+              </w:rPr>
+            </w:pPr>
+            <w:r>
+              <w:rPr>
+                <w:rFonts w:asciiTheme="minorHAnsi" w:hAnsiTheme="minorHAnsi" w:cstheme="minorHAnsi"/>
+              </w:rPr>
+              <w:t>All team members</w:t>
+            </w:r>
+          </w:p>
+        </w:tc>
+      </w:tr>
+    </w:tbl>
+    <w:p>
+      <w:pPr>
+        <w:autoSpaceDE w:val="0"/>
+        <w:autoSpaceDN w:val="0"/>
+        <w:adjustRightInd w:val="0"/>
+        <w:spacing w:after="0" w:line="240" w:lineRule="auto"/>
+        <w:rPr>
+          <w:rFonts w:asciiTheme="minorHAnsi" w:hAnsiTheme="minorHAnsi" w:cstheme="minorHAnsi"/>
+        </w:rPr>
+      </w:pPr>
+    </w:p>
+    <w:p>
+      <w:pPr>
+        <w:autoSpaceDE w:val="0"/>
+        <w:autoSpaceDN w:val="0"/>
+        <w:adjustRightInd w:val="0"/>
+        <w:spacing w:after="0" w:line="240" w:lineRule="auto"/>
+        <w:rPr>
+          <w:rFonts w:asciiTheme="minorHAnsi" w:hAnsiTheme="minorHAnsi" w:cstheme="minorHAnsi"/>
+        </w:rPr>
+      </w:pPr>
+    </w:p>
+    <w:tbl>
+      <w:tblPr>
+        <w:tblStyle w:val="TableGrid"/>
+        <w:tblW w:w="0" w:type="auto"/>
+        <w:tblLook w:val="04A0" w:firstRow="1" w:lastRow="0" w:firstColumn="1" w:lastColumn="0" w:noHBand="0" w:noVBand="1"/>
+      </w:tblPr>
+      <w:tblGrid>
+        <w:gridCol w:w="2326"/>
+        <w:gridCol w:w="2326"/>
+        <w:gridCol w:w="2327"/>
+        <w:gridCol w:w="2327"/>
+      </w:tblGrid>
+      <w:tr>
+        <w:trPr>
+          <w:trHeight w:val="1088"/>
+        </w:trPr>
+        <w:tc>
+          <w:tcPr>
+            <w:tcW w:w="9306" w:type="dxa"/>
+            <w:gridSpan w:val="4"/>
+          </w:tcPr>
+          <w:p>
+            <w:pPr>
+              <w:autoSpaceDE w:val="0"/>
+              <w:autoSpaceDN w:val="0"/>
+              <w:adjustRightInd w:val="0"/>
+              <w:rPr>
+                <w:rFonts w:asciiTheme="minorHAnsi" w:hAnsiTheme="minorHAnsi" w:cstheme="minorHAnsi"/>
+              </w:rPr>
+            </w:pPr>
+            <w:r>
+              <w:rPr>
+                <w:rFonts w:asciiTheme="minorHAnsi" w:hAnsiTheme="minorHAnsi" w:cstheme="minorHAnsi"/>
+              </w:rPr>
+              <w:t>Name of Organization: Unicorn Team</w:t>
+            </w:r>
+          </w:p>
+          <w:p>
+            <w:pPr>
+              <w:autoSpaceDE w:val="0"/>
+              <w:autoSpaceDN w:val="0"/>
+              <w:adjustRightInd w:val="0"/>
+              <w:rPr>
+                <w:rFonts w:asciiTheme="minorHAnsi" w:hAnsiTheme="minorHAnsi" w:cstheme="minorHAnsi"/>
+              </w:rPr>
+            </w:pPr>
+            <w:r>
+              <w:rPr>
+                <w:rFonts w:asciiTheme="minorHAnsi" w:hAnsiTheme="minorHAnsi" w:cstheme="minorHAnsi"/>
+              </w:rPr>
+              <w:t xml:space="preserve">Purpose of Meeting: </w:t>
+            </w:r>
+            <w:r>
+              <w:rPr>
+                <w:rFonts w:asciiTheme="minorHAnsi" w:hAnsiTheme="minorHAnsi" w:cstheme="minorHAnsi"/>
+              </w:rPr>
+              <w:t>divide works, define roles and responsibilities for team</w:t>
+            </w:r>
+            <w:r>
+              <w:rPr>
+                <w:rFonts w:asciiTheme="minorHAnsi" w:hAnsiTheme="minorHAnsi" w:cstheme="minorHAnsi"/>
+              </w:rPr>
+              <w:t xml:space="preserve">, choose tools and techniques for developing on, and </w:t>
+            </w:r>
+            <w:bookmarkStart w:id="1" w:name="OLE_LINK1"/>
+            <w:bookmarkStart w:id="2" w:name="OLE_LINK2"/>
+            <w:r>
+              <w:rPr>
+                <w:rFonts w:asciiTheme="minorHAnsi" w:hAnsiTheme="minorHAnsi" w:cstheme="minorHAnsi"/>
+              </w:rPr>
+              <w:t xml:space="preserve">configure </w:t>
+            </w:r>
+            <w:bookmarkEnd w:id="1"/>
+            <w:bookmarkEnd w:id="2"/>
+            <w:r>
+              <w:rPr>
+                <w:rFonts w:asciiTheme="minorHAnsi" w:hAnsiTheme="minorHAnsi" w:cstheme="minorHAnsi"/>
+              </w:rPr>
+              <w:t xml:space="preserve">environment. </w:t>
+            </w:r>
+          </w:p>
+          <w:p>
+            <w:pPr>
+              <w:autoSpaceDE w:val="0"/>
+              <w:autoSpaceDN w:val="0"/>
+              <w:adjustRightInd w:val="0"/>
+              <w:rPr>
+                <w:rFonts w:asciiTheme="minorHAnsi" w:hAnsiTheme="minorHAnsi" w:cstheme="minorHAnsi"/>
+              </w:rPr>
+            </w:pPr>
+            <w:r>
+              <w:rPr>
+                <w:rFonts w:asciiTheme="minorHAnsi" w:hAnsiTheme="minorHAnsi" w:cstheme="minorHAnsi"/>
+              </w:rPr>
+              <w:t xml:space="preserve">Data/Time: </w:t>
+            </w:r>
+            <w:r>
+              <w:rPr>
+                <w:rFonts w:asciiTheme="minorHAnsi" w:hAnsiTheme="minorHAnsi" w:cstheme="minorHAnsi"/>
+              </w:rPr>
+              <w:t>Saturday May 19</w:t>
+            </w:r>
+            <w:r>
+              <w:rPr>
+                <w:rFonts w:asciiTheme="minorHAnsi" w:hAnsiTheme="minorHAnsi" w:cstheme="minorHAnsi"/>
+              </w:rPr>
+              <w:t>, 2012</w:t>
+            </w:r>
+          </w:p>
+          <w:p>
+            <w:pPr>
+              <w:autoSpaceDE w:val="0"/>
+              <w:autoSpaceDN w:val="0"/>
+              <w:adjustRightInd w:val="0"/>
+              <w:rPr>
+                <w:rFonts w:asciiTheme="minorHAnsi" w:hAnsiTheme="minorHAnsi" w:cstheme="minorHAnsi"/>
+              </w:rPr>
+            </w:pPr>
+            <w:r>
+              <w:rPr>
+                <w:rFonts w:asciiTheme="minorHAnsi" w:hAnsiTheme="minorHAnsi" w:cstheme="minorHAnsi"/>
+              </w:rPr>
+              <w:t>Location: FPT University</w:t>
+            </w:r>
+          </w:p>
+        </w:tc>
+      </w:tr>
+      <w:tr>
+        <w:tc>
+          <w:tcPr>
+            <w:tcW w:w="2326" w:type="dxa"/>
+          </w:tcPr>
+          <w:p>
+            <w:pPr>
+              <w:autoSpaceDE w:val="0"/>
+              <w:autoSpaceDN w:val="0"/>
+              <w:adjustRightInd w:val="0"/>
+              <w:rPr>
+                <w:rFonts w:asciiTheme="minorHAnsi" w:hAnsiTheme="minorHAnsi" w:cstheme="minorHAnsi"/>
+                <w:b/>
+              </w:rPr>
+            </w:pPr>
+            <w:r>
+              <w:rPr>
+                <w:rFonts w:asciiTheme="minorHAnsi" w:hAnsiTheme="minorHAnsi" w:cstheme="minorHAnsi"/>
+                <w:b/>
+              </w:rPr>
+              <w:t>Topic</w:t>
+            </w:r>
+          </w:p>
+        </w:tc>
+        <w:tc>
+          <w:tcPr>
+            <w:tcW w:w="2326" w:type="dxa"/>
+          </w:tcPr>
+          <w:p>
+            <w:pPr>
+              <w:autoSpaceDE w:val="0"/>
+              <w:autoSpaceDN w:val="0"/>
+              <w:adjustRightInd w:val="0"/>
+              <w:rPr>
+                <w:rFonts w:asciiTheme="minorHAnsi" w:hAnsiTheme="minorHAnsi" w:cstheme="minorHAnsi"/>
+                <w:b/>
+              </w:rPr>
+            </w:pPr>
+            <w:r>
+              <w:rPr>
+                <w:rFonts w:asciiTheme="minorHAnsi" w:hAnsiTheme="minorHAnsi" w:cstheme="minorHAnsi"/>
+                <w:b/>
+              </w:rPr>
+              <w:t>Discussion</w:t>
+            </w:r>
+          </w:p>
+        </w:tc>
+        <w:tc>
+          <w:tcPr>
+            <w:tcW w:w="2327" w:type="dxa"/>
+          </w:tcPr>
+          <w:p>
+            <w:pPr>
+              <w:autoSpaceDE w:val="0"/>
+              <w:autoSpaceDN w:val="0"/>
+              <w:adjustRightInd w:val="0"/>
+              <w:rPr>
+                <w:rFonts w:asciiTheme="minorHAnsi" w:hAnsiTheme="minorHAnsi" w:cstheme="minorHAnsi"/>
+                <w:b/>
+              </w:rPr>
+            </w:pPr>
+            <w:r>
+              <w:rPr>
+                <w:rFonts w:asciiTheme="minorHAnsi" w:hAnsiTheme="minorHAnsi" w:cstheme="minorHAnsi"/>
+                <w:b/>
+              </w:rPr>
+              <w:t>Action</w:t>
+            </w:r>
+          </w:p>
+        </w:tc>
+        <w:tc>
+          <w:tcPr>
+            <w:tcW w:w="2327" w:type="dxa"/>
+          </w:tcPr>
+          <w:p>
+            <w:pPr>
+              <w:autoSpaceDE w:val="0"/>
+              <w:autoSpaceDN w:val="0"/>
+              <w:adjustRightInd w:val="0"/>
+              <w:rPr>
+                <w:rFonts w:asciiTheme="minorHAnsi" w:hAnsiTheme="minorHAnsi" w:cstheme="minorHAnsi"/>
+                <w:b/>
+              </w:rPr>
+            </w:pPr>
+            <w:r>
+              <w:rPr>
+                <w:rFonts w:asciiTheme="minorHAnsi" w:hAnsiTheme="minorHAnsi" w:cstheme="minorHAnsi"/>
+                <w:b/>
+              </w:rPr>
+              <w:t>Person Responsible</w:t>
+            </w:r>
+          </w:p>
+        </w:tc>
+      </w:tr>
+      <w:tr>
+        <w:tc>
+          <w:tcPr>
+            <w:tcW w:w="2326" w:type="dxa"/>
+          </w:tcPr>
+          <w:p>
+            <w:pPr>
+              <w:autoSpaceDE w:val="0"/>
+              <w:autoSpaceDN w:val="0"/>
+              <w:adjustRightInd w:val="0"/>
+              <w:rPr>
+                <w:rFonts w:asciiTheme="minorHAnsi" w:hAnsiTheme="minorHAnsi" w:cstheme="minorHAnsi"/>
+              </w:rPr>
+            </w:pPr>
+            <w:r>
+              <w:rPr>
+                <w:rFonts w:asciiTheme="minorHAnsi" w:hAnsiTheme="minorHAnsi" w:cstheme="minorHAnsi"/>
+              </w:rPr>
+              <w:t>Divide works</w:t>
+            </w:r>
+          </w:p>
+        </w:tc>
+        <w:tc>
+          <w:tcPr>
+            <w:tcW w:w="2326" w:type="dxa"/>
+          </w:tcPr>
+          <w:p>
+            <w:pPr>
+              <w:autoSpaceDE w:val="0"/>
+              <w:autoSpaceDN w:val="0"/>
+              <w:adjustRightInd w:val="0"/>
+              <w:rPr>
+                <w:rFonts w:asciiTheme="minorHAnsi" w:hAnsiTheme="minorHAnsi" w:cstheme="minorHAnsi"/>
+              </w:rPr>
+            </w:pPr>
+            <w:r>
+              <w:rPr>
+                <w:rFonts w:asciiTheme="minorHAnsi" w:hAnsiTheme="minorHAnsi" w:cstheme="minorHAnsi"/>
+              </w:rPr>
+              <w:t>Divide works for each of member:</w:t>
+            </w:r>
+          </w:p>
+          <w:p>
+            <w:pPr>
+              <w:autoSpaceDE w:val="0"/>
+              <w:autoSpaceDN w:val="0"/>
+              <w:adjustRightInd w:val="0"/>
+              <w:rPr>
+                <w:rFonts w:asciiTheme="minorHAnsi" w:hAnsiTheme="minorHAnsi" w:cstheme="minorHAnsi"/>
+              </w:rPr>
+            </w:pPr>
+            <w:r>
+              <w:rPr>
+                <w:rFonts w:asciiTheme="minorHAnsi" w:hAnsiTheme="minorHAnsi" w:cstheme="minorHAnsi"/>
+              </w:rPr>
+              <w:t xml:space="preserve"> </w:t>
+            </w:r>
+          </w:p>
+        </w:tc>
+        <w:tc>
+          <w:tcPr>
+            <w:tcW w:w="2327" w:type="dxa"/>
+          </w:tcPr>
+          <w:p>
+            <w:pPr>
+              <w:autoSpaceDE w:val="0"/>
+              <w:autoSpaceDN w:val="0"/>
+              <w:adjustRightInd w:val="0"/>
+              <w:rPr>
+                <w:rFonts w:asciiTheme="minorHAnsi" w:hAnsiTheme="minorHAnsi" w:cstheme="minorHAnsi"/>
+              </w:rPr>
+            </w:pPr>
+            <w:r>
+              <w:rPr>
+                <w:rFonts w:asciiTheme="minorHAnsi" w:hAnsiTheme="minorHAnsi" w:cstheme="minorHAnsi"/>
+              </w:rPr>
+              <w:t xml:space="preserve">- </w:t>
+            </w:r>
+            <w:proofErr w:type="spellStart"/>
+            <w:proofErr w:type="gramStart"/>
+            <w:r>
+              <w:rPr>
+                <w:rFonts w:asciiTheme="minorHAnsi" w:hAnsiTheme="minorHAnsi" w:cstheme="minorHAnsi"/>
+              </w:rPr>
+              <w:t>MinhNT</w:t>
+            </w:r>
+            <w:proofErr w:type="spellEnd"/>
+            <w:r>
+              <w:rPr>
+                <w:rFonts w:asciiTheme="minorHAnsi" w:hAnsiTheme="minorHAnsi" w:cstheme="minorHAnsi"/>
+              </w:rPr>
+              <w:t xml:space="preserve"> :analyze</w:t>
+            </w:r>
+            <w:proofErr w:type="gramEnd"/>
+            <w:r>
+              <w:rPr>
+                <w:rFonts w:asciiTheme="minorHAnsi" w:hAnsiTheme="minorHAnsi" w:cstheme="minorHAnsi"/>
+              </w:rPr>
+              <w:t xml:space="preserve"> system and write documents.</w:t>
+            </w:r>
+          </w:p>
+          <w:p>
+            <w:pPr>
+              <w:autoSpaceDE w:val="0"/>
+              <w:autoSpaceDN w:val="0"/>
+              <w:adjustRightInd w:val="0"/>
+              <w:rPr>
+                <w:rFonts w:asciiTheme="minorHAnsi" w:hAnsiTheme="minorHAnsi" w:cstheme="minorHAnsi"/>
+              </w:rPr>
+            </w:pPr>
+            <w:r>
+              <w:rPr>
+                <w:rFonts w:asciiTheme="minorHAnsi" w:hAnsiTheme="minorHAnsi" w:cstheme="minorHAnsi"/>
+              </w:rPr>
+              <w:t xml:space="preserve">- </w:t>
+            </w:r>
+            <w:proofErr w:type="spellStart"/>
+            <w:r>
+              <w:rPr>
+                <w:rFonts w:asciiTheme="minorHAnsi" w:hAnsiTheme="minorHAnsi" w:cstheme="minorHAnsi"/>
+              </w:rPr>
+              <w:t>NamNH</w:t>
+            </w:r>
+            <w:proofErr w:type="spellEnd"/>
+            <w:r>
+              <w:rPr>
+                <w:rFonts w:asciiTheme="minorHAnsi" w:hAnsiTheme="minorHAnsi" w:cstheme="minorHAnsi"/>
+              </w:rPr>
+              <w:t>: create and design template of website. Design and insert database.</w:t>
+            </w:r>
+          </w:p>
+          <w:p>
+            <w:pPr>
+              <w:autoSpaceDE w:val="0"/>
+              <w:autoSpaceDN w:val="0"/>
+              <w:adjustRightInd w:val="0"/>
+              <w:rPr>
+                <w:rFonts w:asciiTheme="minorHAnsi" w:hAnsiTheme="minorHAnsi" w:cstheme="minorHAnsi"/>
+              </w:rPr>
+            </w:pPr>
+            <w:r>
+              <w:rPr>
+                <w:rFonts w:asciiTheme="minorHAnsi" w:hAnsiTheme="minorHAnsi" w:cstheme="minorHAnsi"/>
+              </w:rPr>
+              <w:t xml:space="preserve">- </w:t>
+            </w:r>
+            <w:proofErr w:type="spellStart"/>
+            <w:r>
+              <w:rPr>
+                <w:rFonts w:asciiTheme="minorHAnsi" w:hAnsiTheme="minorHAnsi" w:cstheme="minorHAnsi"/>
+              </w:rPr>
+              <w:t>HieuNM</w:t>
+            </w:r>
+            <w:proofErr w:type="spellEnd"/>
+            <w:r>
+              <w:rPr>
+                <w:rFonts w:asciiTheme="minorHAnsi" w:hAnsiTheme="minorHAnsi" w:cstheme="minorHAnsi"/>
+              </w:rPr>
+              <w:t xml:space="preserve">, </w:t>
+            </w:r>
+            <w:proofErr w:type="spellStart"/>
+            <w:r>
+              <w:rPr>
+                <w:rFonts w:asciiTheme="minorHAnsi" w:hAnsiTheme="minorHAnsi" w:cstheme="minorHAnsi"/>
+              </w:rPr>
+              <w:t>HungNT</w:t>
+            </w:r>
+            <w:proofErr w:type="spellEnd"/>
+            <w:r>
+              <w:rPr>
+                <w:rFonts w:asciiTheme="minorHAnsi" w:hAnsiTheme="minorHAnsi" w:cstheme="minorHAnsi"/>
+              </w:rPr>
+              <w:t xml:space="preserve">, </w:t>
+            </w:r>
+            <w:proofErr w:type="spellStart"/>
+            <w:r>
+              <w:rPr>
+                <w:rFonts w:asciiTheme="minorHAnsi" w:hAnsiTheme="minorHAnsi" w:cstheme="minorHAnsi"/>
+              </w:rPr>
+              <w:t>HuyNT</w:t>
+            </w:r>
+            <w:proofErr w:type="spellEnd"/>
+            <w:r>
+              <w:rPr>
+                <w:rFonts w:asciiTheme="minorHAnsi" w:hAnsiTheme="minorHAnsi" w:cstheme="minorHAnsi"/>
+              </w:rPr>
+              <w:t>: code modules and extensions of website.</w:t>
+            </w:r>
+          </w:p>
+        </w:tc>
+        <w:tc>
+          <w:tcPr>
+            <w:tcW w:w="2327" w:type="dxa"/>
+          </w:tcPr>
+          <w:p>
+            <w:pPr>
+              <w:autoSpaceDE w:val="0"/>
+              <w:autoSpaceDN w:val="0"/>
+              <w:adjustRightInd w:val="0"/>
+              <w:rPr>
+                <w:rFonts w:asciiTheme="minorHAnsi" w:hAnsiTheme="minorHAnsi" w:cstheme="minorHAnsi"/>
+              </w:rPr>
+            </w:pPr>
+            <w:r>
+              <w:rPr>
+                <w:rFonts w:asciiTheme="minorHAnsi" w:hAnsiTheme="minorHAnsi" w:cstheme="minorHAnsi"/>
+              </w:rPr>
+              <w:t>All team members</w:t>
+            </w:r>
+          </w:p>
+        </w:tc>
+      </w:tr>
+      <w:tr>
+        <w:trPr>
+          <w:trHeight w:val="890"/>
+        </w:trPr>
+        <w:tc>
+          <w:tcPr>
+            <w:tcW w:w="2326" w:type="dxa"/>
+          </w:tcPr>
+          <w:p>
+            <w:pPr>
+              <w:autoSpaceDE w:val="0"/>
+              <w:autoSpaceDN w:val="0"/>
+              <w:adjustRightInd w:val="0"/>
+              <w:rPr>
+                <w:rFonts w:asciiTheme="minorHAnsi" w:hAnsiTheme="minorHAnsi" w:cstheme="minorHAnsi"/>
+              </w:rPr>
+            </w:pPr>
+            <w:r>
+              <w:rPr>
+                <w:rFonts w:asciiTheme="minorHAnsi" w:hAnsiTheme="minorHAnsi" w:cstheme="minorHAnsi"/>
+              </w:rPr>
+              <w:t>Define roles and responsibilities for team</w:t>
+            </w:r>
+          </w:p>
+        </w:tc>
+        <w:tc>
+          <w:tcPr>
+            <w:tcW w:w="2326" w:type="dxa"/>
+          </w:tcPr>
+          <w:p>
+            <w:pPr>
+              <w:autoSpaceDE w:val="0"/>
+              <w:autoSpaceDN w:val="0"/>
+              <w:adjustRightInd w:val="0"/>
+              <w:rPr>
+                <w:rFonts w:asciiTheme="minorHAnsi" w:hAnsiTheme="minorHAnsi" w:cstheme="minorHAnsi"/>
+              </w:rPr>
+            </w:pPr>
+            <w:r>
+              <w:rPr>
+                <w:rFonts w:asciiTheme="minorHAnsi" w:hAnsiTheme="minorHAnsi" w:cstheme="minorHAnsi"/>
+              </w:rPr>
+              <w:t>- Leader</w:t>
+            </w:r>
+          </w:p>
+          <w:p>
+            <w:pPr>
+              <w:autoSpaceDE w:val="0"/>
+              <w:autoSpaceDN w:val="0"/>
+              <w:adjustRightInd w:val="0"/>
+              <w:rPr>
+                <w:rFonts w:asciiTheme="minorHAnsi" w:hAnsiTheme="minorHAnsi" w:cstheme="minorHAnsi"/>
+              </w:rPr>
+            </w:pPr>
+            <w:r>
+              <w:rPr>
+                <w:rFonts w:asciiTheme="minorHAnsi" w:hAnsiTheme="minorHAnsi" w:cstheme="minorHAnsi"/>
+              </w:rPr>
+              <w:t>- Developer</w:t>
+            </w:r>
+          </w:p>
+          <w:p>
+            <w:pPr>
+              <w:autoSpaceDE w:val="0"/>
+              <w:autoSpaceDN w:val="0"/>
+              <w:adjustRightInd w:val="0"/>
+              <w:rPr>
+                <w:rFonts w:asciiTheme="minorHAnsi" w:hAnsiTheme="minorHAnsi" w:cstheme="minorHAnsi"/>
+              </w:rPr>
+            </w:pPr>
+            <w:r>
+              <w:rPr>
+                <w:rFonts w:asciiTheme="minorHAnsi" w:hAnsiTheme="minorHAnsi" w:cstheme="minorHAnsi"/>
+              </w:rPr>
+              <w:t>- Designer</w:t>
+            </w:r>
+          </w:p>
+        </w:tc>
+        <w:tc>
+          <w:tcPr>
+            <w:tcW w:w="2327" w:type="dxa"/>
+          </w:tcPr>
+          <w:p>
+            <w:pPr>
+              <w:autoSpaceDE w:val="0"/>
+              <w:autoSpaceDN w:val="0"/>
+              <w:adjustRightInd w:val="0"/>
+              <w:rPr>
+                <w:rFonts w:asciiTheme="minorHAnsi" w:hAnsiTheme="minorHAnsi" w:cstheme="minorHAnsi"/>
+              </w:rPr>
+            </w:pPr>
+            <w:r>
+              <w:rPr>
+                <w:rFonts w:asciiTheme="minorHAnsi" w:hAnsiTheme="minorHAnsi" w:cstheme="minorHAnsi"/>
+              </w:rPr>
+              <w:t>All members of project will have specific roles in each phase of development process.</w:t>
+            </w:r>
+          </w:p>
+        </w:tc>
+        <w:tc>
+          <w:tcPr>
+            <w:tcW w:w="2327" w:type="dxa"/>
+          </w:tcPr>
+          <w:p>
+            <w:pPr>
+              <w:autoSpaceDE w:val="0"/>
+              <w:autoSpaceDN w:val="0"/>
+              <w:adjustRightInd w:val="0"/>
+              <w:rPr>
+                <w:rFonts w:asciiTheme="minorHAnsi" w:hAnsiTheme="minorHAnsi" w:cstheme="minorHAnsi"/>
+              </w:rPr>
+            </w:pPr>
+            <w:r>
+              <w:rPr>
+                <w:rFonts w:asciiTheme="minorHAnsi" w:hAnsiTheme="minorHAnsi" w:cstheme="minorHAnsi"/>
+              </w:rPr>
+              <w:t>All team members</w:t>
+            </w:r>
+          </w:p>
+        </w:tc>
+      </w:tr>
+      <w:tr>
+        <w:trPr>
+          <w:trHeight w:val="890"/>
+        </w:trPr>
+        <w:tc>
+          <w:tcPr>
+            <w:tcW w:w="2326" w:type="dxa"/>
+          </w:tcPr>
+          <w:p>
+            <w:pPr>
+              <w:autoSpaceDE w:val="0"/>
+              <w:autoSpaceDN w:val="0"/>
+              <w:adjustRightInd w:val="0"/>
+              <w:rPr>
+                <w:rFonts w:asciiTheme="minorHAnsi" w:hAnsiTheme="minorHAnsi" w:cstheme="minorHAnsi"/>
+              </w:rPr>
+            </w:pPr>
+            <w:r>
+              <w:rPr>
+                <w:rFonts w:asciiTheme="minorHAnsi" w:hAnsiTheme="minorHAnsi" w:cstheme="minorHAnsi"/>
+              </w:rPr>
+              <w:t>Tools and techniques</w:t>
+            </w:r>
+          </w:p>
+        </w:tc>
+        <w:tc>
+          <w:tcPr>
+            <w:tcW w:w="2326" w:type="dxa"/>
+          </w:tcPr>
+          <w:p>
+            <w:pPr>
+              <w:autoSpaceDE w:val="0"/>
+              <w:autoSpaceDN w:val="0"/>
+              <w:adjustRightInd w:val="0"/>
+              <w:rPr>
+                <w:rFonts w:asciiTheme="minorHAnsi" w:hAnsiTheme="minorHAnsi" w:cstheme="minorHAnsi"/>
+              </w:rPr>
+            </w:pPr>
+            <w:r>
+              <w:rPr>
+                <w:rFonts w:asciiTheme="minorHAnsi" w:hAnsiTheme="minorHAnsi" w:cstheme="minorHAnsi"/>
+              </w:rPr>
+              <w:t>Choose tools and techniques:</w:t>
+            </w:r>
+          </w:p>
+          <w:p>
+            <w:pPr>
+              <w:autoSpaceDE w:val="0"/>
+              <w:autoSpaceDN w:val="0"/>
+              <w:adjustRightInd w:val="0"/>
+              <w:rPr>
+                <w:rFonts w:asciiTheme="minorHAnsi" w:hAnsiTheme="minorHAnsi" w:cstheme="minorHAnsi"/>
+              </w:rPr>
+            </w:pPr>
+            <w:r>
+              <w:rPr>
+                <w:rFonts w:asciiTheme="minorHAnsi" w:hAnsiTheme="minorHAnsi" w:cstheme="minorHAnsi"/>
+              </w:rPr>
+              <w:t>- PHP, MySQL</w:t>
+            </w:r>
+          </w:p>
+          <w:p>
+            <w:pPr>
+              <w:autoSpaceDE w:val="0"/>
+              <w:autoSpaceDN w:val="0"/>
+              <w:adjustRightInd w:val="0"/>
+              <w:rPr>
+                <w:rFonts w:asciiTheme="minorHAnsi" w:hAnsiTheme="minorHAnsi" w:cstheme="minorHAnsi"/>
+              </w:rPr>
+            </w:pPr>
+            <w:r>
+              <w:rPr>
+                <w:rFonts w:asciiTheme="minorHAnsi" w:hAnsiTheme="minorHAnsi" w:cstheme="minorHAnsi"/>
+              </w:rPr>
+              <w:t>- WAMP server</w:t>
+            </w:r>
+          </w:p>
+          <w:p>
+            <w:pPr>
+              <w:autoSpaceDE w:val="0"/>
+              <w:autoSpaceDN w:val="0"/>
+              <w:adjustRightInd w:val="0"/>
+              <w:rPr>
+                <w:rFonts w:asciiTheme="minorHAnsi" w:hAnsiTheme="minorHAnsi" w:cstheme="minorHAnsi"/>
+              </w:rPr>
+            </w:pPr>
+            <w:r>
+              <w:rPr>
+                <w:rFonts w:asciiTheme="minorHAnsi" w:hAnsiTheme="minorHAnsi" w:cstheme="minorHAnsi"/>
+              </w:rPr>
+              <w:t xml:space="preserve">- </w:t>
+            </w:r>
+            <w:proofErr w:type="spellStart"/>
+            <w:r>
+              <w:rPr>
+                <w:rFonts w:asciiTheme="minorHAnsi" w:hAnsiTheme="minorHAnsi" w:cstheme="minorHAnsi"/>
+              </w:rPr>
+              <w:t>Joomla</w:t>
+            </w:r>
+            <w:proofErr w:type="spellEnd"/>
+            <w:r>
+              <w:rPr>
+                <w:rFonts w:asciiTheme="minorHAnsi" w:hAnsiTheme="minorHAnsi" w:cstheme="minorHAnsi"/>
+              </w:rPr>
+              <w:t xml:space="preserve"> framework</w:t>
+            </w:r>
+          </w:p>
+          <w:p>
+            <w:pPr>
+              <w:autoSpaceDE w:val="0"/>
+              <w:autoSpaceDN w:val="0"/>
+              <w:adjustRightInd w:val="0"/>
+              <w:rPr>
+                <w:rFonts w:asciiTheme="minorHAnsi" w:hAnsiTheme="minorHAnsi" w:cstheme="minorHAnsi"/>
+              </w:rPr>
+            </w:pPr>
+            <w:r>
+              <w:rPr>
+                <w:rFonts w:asciiTheme="minorHAnsi" w:hAnsiTheme="minorHAnsi" w:cstheme="minorHAnsi"/>
+              </w:rPr>
+              <w:t xml:space="preserve">- </w:t>
+            </w:r>
+            <w:proofErr w:type="spellStart"/>
+            <w:r>
+              <w:rPr>
+                <w:rFonts w:asciiTheme="minorHAnsi" w:hAnsiTheme="minorHAnsi" w:cstheme="minorHAnsi"/>
+              </w:rPr>
+              <w:t>Phpbb</w:t>
+            </w:r>
+            <w:proofErr w:type="spellEnd"/>
+            <w:r>
+              <w:rPr>
+                <w:rFonts w:asciiTheme="minorHAnsi" w:hAnsiTheme="minorHAnsi" w:cstheme="minorHAnsi"/>
+              </w:rPr>
+              <w:t xml:space="preserve"> or </w:t>
+            </w:r>
+            <w:proofErr w:type="spellStart"/>
+            <w:r>
+              <w:rPr>
+                <w:rFonts w:asciiTheme="minorHAnsi" w:hAnsiTheme="minorHAnsi" w:cstheme="minorHAnsi"/>
+              </w:rPr>
+              <w:t>Vbullettin</w:t>
+            </w:r>
+            <w:proofErr w:type="spellEnd"/>
+            <w:r>
+              <w:rPr>
+                <w:rFonts w:asciiTheme="minorHAnsi" w:hAnsiTheme="minorHAnsi" w:cstheme="minorHAnsi"/>
+              </w:rPr>
+              <w:t xml:space="preserve"> </w:t>
+            </w:r>
+          </w:p>
+        </w:tc>
+        <w:tc>
+          <w:tcPr>
+            <w:tcW w:w="2327" w:type="dxa"/>
+          </w:tcPr>
+          <w:p>
+            <w:pPr>
+              <w:autoSpaceDE w:val="0"/>
+              <w:autoSpaceDN w:val="0"/>
+              <w:adjustRightInd w:val="0"/>
+              <w:rPr>
+                <w:rFonts w:asciiTheme="minorHAnsi" w:hAnsiTheme="minorHAnsi" w:cstheme="minorHAnsi"/>
+              </w:rPr>
+            </w:pPr>
+            <w:r>
+              <w:rPr>
+                <w:rFonts w:asciiTheme="minorHAnsi" w:hAnsiTheme="minorHAnsi" w:cstheme="minorHAnsi"/>
+              </w:rPr>
+              <w:t xml:space="preserve">The tools and techniques </w:t>
+            </w:r>
+            <w:proofErr w:type="spellStart"/>
+            <w:r>
+              <w:rPr>
+                <w:rFonts w:asciiTheme="minorHAnsi" w:hAnsiTheme="minorHAnsi" w:cstheme="minorHAnsi"/>
+              </w:rPr>
+              <w:t>choosed</w:t>
+            </w:r>
+            <w:proofErr w:type="spellEnd"/>
+            <w:r>
+              <w:rPr>
+                <w:rFonts w:asciiTheme="minorHAnsi" w:hAnsiTheme="minorHAnsi" w:cstheme="minorHAnsi"/>
+              </w:rPr>
+              <w:t>:</w:t>
+            </w:r>
+          </w:p>
+          <w:p>
+            <w:pPr>
+              <w:autoSpaceDE w:val="0"/>
+              <w:autoSpaceDN w:val="0"/>
+              <w:adjustRightInd w:val="0"/>
+              <w:rPr>
+                <w:rFonts w:asciiTheme="minorHAnsi" w:hAnsiTheme="minorHAnsi" w:cstheme="minorHAnsi"/>
+              </w:rPr>
+            </w:pPr>
+            <w:r>
+              <w:rPr>
+                <w:rFonts w:asciiTheme="minorHAnsi" w:hAnsiTheme="minorHAnsi" w:cstheme="minorHAnsi"/>
+              </w:rPr>
+              <w:t>- PHP, MySQL</w:t>
+            </w:r>
+          </w:p>
+          <w:p>
+            <w:pPr>
+              <w:autoSpaceDE w:val="0"/>
+              <w:autoSpaceDN w:val="0"/>
+              <w:adjustRightInd w:val="0"/>
+              <w:rPr>
+                <w:rFonts w:asciiTheme="minorHAnsi" w:hAnsiTheme="minorHAnsi" w:cstheme="minorHAnsi"/>
+              </w:rPr>
+            </w:pPr>
+            <w:r>
+              <w:rPr>
+                <w:rFonts w:asciiTheme="minorHAnsi" w:hAnsiTheme="minorHAnsi" w:cstheme="minorHAnsi"/>
+              </w:rPr>
+              <w:t xml:space="preserve">- </w:t>
+            </w:r>
+            <w:proofErr w:type="spellStart"/>
+            <w:r>
+              <w:rPr>
+                <w:rFonts w:asciiTheme="minorHAnsi" w:hAnsiTheme="minorHAnsi" w:cstheme="minorHAnsi"/>
+              </w:rPr>
+              <w:t>Joomla</w:t>
+            </w:r>
+            <w:proofErr w:type="spellEnd"/>
+            <w:r>
+              <w:rPr>
+                <w:rFonts w:asciiTheme="minorHAnsi" w:hAnsiTheme="minorHAnsi" w:cstheme="minorHAnsi"/>
+              </w:rPr>
+              <w:t xml:space="preserve"> framework</w:t>
+            </w:r>
+          </w:p>
+          <w:p>
+            <w:pPr>
+              <w:autoSpaceDE w:val="0"/>
+              <w:autoSpaceDN w:val="0"/>
+              <w:adjustRightInd w:val="0"/>
+              <w:rPr>
+                <w:rFonts w:asciiTheme="minorHAnsi" w:hAnsiTheme="minorHAnsi" w:cstheme="minorHAnsi"/>
+              </w:rPr>
+            </w:pPr>
+            <w:r>
+              <w:rPr>
+                <w:rFonts w:asciiTheme="minorHAnsi" w:hAnsiTheme="minorHAnsi" w:cstheme="minorHAnsi"/>
+              </w:rPr>
+              <w:t xml:space="preserve">- </w:t>
+            </w:r>
+            <w:proofErr w:type="spellStart"/>
+            <w:r>
+              <w:rPr>
+                <w:rFonts w:asciiTheme="minorHAnsi" w:hAnsiTheme="minorHAnsi" w:cstheme="minorHAnsi"/>
+              </w:rPr>
+              <w:t>Phpbb</w:t>
+            </w:r>
+            <w:proofErr w:type="spellEnd"/>
+          </w:p>
+        </w:tc>
+        <w:tc>
+          <w:tcPr>
+            <w:tcW w:w="2327" w:type="dxa"/>
+          </w:tcPr>
+          <w:p>
+            <w:pPr>
+              <w:autoSpaceDE w:val="0"/>
+              <w:autoSpaceDN w:val="0"/>
+              <w:adjustRightInd w:val="0"/>
+              <w:rPr>
+                <w:rFonts w:asciiTheme="minorHAnsi" w:hAnsiTheme="minorHAnsi" w:cstheme="minorHAnsi"/>
+              </w:rPr>
+            </w:pPr>
+            <w:r>
+              <w:rPr>
+                <w:rFonts w:asciiTheme="minorHAnsi" w:hAnsiTheme="minorHAnsi" w:cstheme="minorHAnsi"/>
+              </w:rPr>
+              <w:t>All team members</w:t>
+            </w:r>
+          </w:p>
+        </w:tc>
+      </w:tr>
+      <w:tr>
+        <w:trPr>
+          <w:trHeight w:val="890"/>
+        </w:trPr>
+        <w:tc>
+          <w:tcPr>
+            <w:tcW w:w="2326" w:type="dxa"/>
+          </w:tcPr>
+          <w:p>
+            <w:pPr>
+              <w:autoSpaceDE w:val="0"/>
+              <w:autoSpaceDN w:val="0"/>
+              <w:adjustRightInd w:val="0"/>
+              <w:rPr>
+                <w:rFonts w:asciiTheme="minorHAnsi" w:hAnsiTheme="minorHAnsi" w:cstheme="minorHAnsi"/>
+              </w:rPr>
+            </w:pPr>
+            <w:r>
+              <w:rPr>
+                <w:rFonts w:asciiTheme="minorHAnsi" w:hAnsiTheme="minorHAnsi" w:cstheme="minorHAnsi"/>
+              </w:rPr>
+              <w:lastRenderedPageBreak/>
+              <w:t>Configure environment</w:t>
+            </w:r>
+          </w:p>
+        </w:tc>
+        <w:tc>
+          <w:tcPr>
+            <w:tcW w:w="2326" w:type="dxa"/>
+          </w:tcPr>
+          <w:p>
+            <w:pPr>
+              <w:autoSpaceDE w:val="0"/>
+              <w:autoSpaceDN w:val="0"/>
+              <w:adjustRightInd w:val="0"/>
+              <w:rPr>
+                <w:rFonts w:asciiTheme="minorHAnsi" w:hAnsiTheme="minorHAnsi" w:cstheme="minorHAnsi"/>
+              </w:rPr>
+            </w:pPr>
+            <w:r>
+              <w:rPr>
+                <w:rFonts w:asciiTheme="minorHAnsi" w:hAnsiTheme="minorHAnsi" w:cstheme="minorHAnsi"/>
+              </w:rPr>
+              <w:t>Using Windows 7-32 bit, install tools which need for project</w:t>
+            </w:r>
+          </w:p>
+        </w:tc>
+        <w:tc>
+          <w:tcPr>
+            <w:tcW w:w="2327" w:type="dxa"/>
+          </w:tcPr>
+          <w:p>
+            <w:pPr>
+              <w:autoSpaceDE w:val="0"/>
+              <w:autoSpaceDN w:val="0"/>
+              <w:adjustRightInd w:val="0"/>
+              <w:rPr>
+                <w:rFonts w:asciiTheme="minorHAnsi" w:hAnsiTheme="minorHAnsi" w:cstheme="minorHAnsi"/>
+              </w:rPr>
+            </w:pPr>
+            <w:r>
+              <w:rPr>
+                <w:rFonts w:asciiTheme="minorHAnsi" w:hAnsiTheme="minorHAnsi" w:cstheme="minorHAnsi"/>
+              </w:rPr>
+              <w:t xml:space="preserve">- Install WAMP server and </w:t>
+            </w:r>
+            <w:proofErr w:type="spellStart"/>
+            <w:r>
+              <w:rPr>
+                <w:rFonts w:asciiTheme="minorHAnsi" w:hAnsiTheme="minorHAnsi" w:cstheme="minorHAnsi"/>
+              </w:rPr>
+              <w:t>Joomla</w:t>
+            </w:r>
+            <w:proofErr w:type="spellEnd"/>
+            <w:r>
+              <w:rPr>
+                <w:rFonts w:asciiTheme="minorHAnsi" w:hAnsiTheme="minorHAnsi" w:cstheme="minorHAnsi"/>
+              </w:rPr>
+              <w:t xml:space="preserve"> framework</w:t>
+            </w:r>
+          </w:p>
+          <w:p>
+            <w:pPr>
+              <w:autoSpaceDE w:val="0"/>
+              <w:autoSpaceDN w:val="0"/>
+              <w:adjustRightInd w:val="0"/>
+              <w:rPr>
+                <w:rFonts w:asciiTheme="minorHAnsi" w:hAnsiTheme="minorHAnsi" w:cstheme="minorHAnsi"/>
+              </w:rPr>
+            </w:pPr>
+            <w:r>
+              <w:rPr>
+                <w:rFonts w:asciiTheme="minorHAnsi" w:hAnsiTheme="minorHAnsi" w:cstheme="minorHAnsi"/>
+              </w:rPr>
+              <w:t xml:space="preserve">- Install </w:t>
+            </w:r>
+            <w:proofErr w:type="spellStart"/>
+            <w:r>
+              <w:rPr>
+                <w:rFonts w:asciiTheme="minorHAnsi" w:hAnsiTheme="minorHAnsi" w:cstheme="minorHAnsi"/>
+              </w:rPr>
+              <w:t>Dreamwaver</w:t>
+            </w:r>
+            <w:proofErr w:type="spellEnd"/>
+            <w:r>
+              <w:rPr>
+                <w:rFonts w:asciiTheme="minorHAnsi" w:hAnsiTheme="minorHAnsi" w:cstheme="minorHAnsi"/>
+              </w:rPr>
+              <w:t xml:space="preserve"> 8.0 to code.</w:t>
+            </w:r>
+          </w:p>
+        </w:tc>
+        <w:tc>
+          <w:tcPr>
+            <w:tcW w:w="2327" w:type="dxa"/>
+          </w:tcPr>
+          <w:p>
+            <w:pPr>
+              <w:autoSpaceDE w:val="0"/>
+              <w:autoSpaceDN w:val="0"/>
+              <w:adjustRightInd w:val="0"/>
+              <w:rPr>
+                <w:rFonts w:asciiTheme="minorHAnsi" w:hAnsiTheme="minorHAnsi" w:cstheme="minorHAnsi"/>
+              </w:rPr>
+            </w:pPr>
+            <w:r>
+              <w:rPr>
+                <w:rFonts w:asciiTheme="minorHAnsi" w:hAnsiTheme="minorHAnsi" w:cstheme="minorHAnsi"/>
+              </w:rPr>
+              <w:t>All team members</w:t>
+            </w:r>
+          </w:p>
+        </w:tc>
+      </w:tr>
+    </w:tbl>
+    <w:p>
+      <w:pPr>
+        <w:autoSpaceDE w:val="0"/>
+        <w:autoSpaceDN w:val="0"/>
+        <w:adjustRightInd w:val="0"/>
+        <w:spacing w:after="0" w:line="240" w:lineRule="auto"/>
+        <w:rPr>
+          <w:rFonts w:asciiTheme="minorHAnsi" w:hAnsiTheme="minorHAnsi" w:cstheme="minorHAnsi"/>
+        </w:rPr>
+      </w:pPr>
+    </w:p>
+    <w:p>
+      <w:pPr>
         <w:pStyle w:val="Heading1"/>
         <w:rPr>
           <w:sz w:val="36"/>
@@ -12324,178 +13893,6 @@
         </w:rPr>
         <w:t xml:space="preserve"> Coding Convention</w:t>
       </w:r>
-    </w:p>
-    <w:p>
-      <w:pPr>
-        <w:pStyle w:val="Heading1"/>
-        <w:rPr>
-          <w:sz w:val="36"/>
-          <w:szCs w:val="36"/>
-        </w:rPr>
-      </w:pPr>
-      <w:r>
-        <w:rPr>
-          <w:sz w:val="36"/>
-          <w:szCs w:val="36"/>
-        </w:rPr>
-        <w:t>5 -</w:t>
-      </w:r>
-      <w:r>
-        <w:rPr>
-          <w:sz w:val="36"/>
-          <w:szCs w:val="36"/>
-        </w:rPr>
-        <w:t xml:space="preserve"> Other material (if any)</w:t>
-      </w:r>
-    </w:p>
-    <w:p>
-      <w:pPr>
-        <w:pStyle w:val="Heading1"/>
-        <w:rPr>
-          <w:sz w:val="36"/>
-          <w:szCs w:val="36"/>
-        </w:rPr>
-      </w:pPr>
-      <w:r>
-        <w:rPr>
-          <w:sz w:val="36"/>
-          <w:szCs w:val="36"/>
-        </w:rPr>
-        <w:t>6</w:t>
-      </w:r>
-      <w:r>
-        <w:rPr>
-          <w:sz w:val="36"/>
-          <w:szCs w:val="36"/>
-        </w:rPr>
-        <w:t xml:space="preserve"> – Reference</w:t>
-      </w:r>
-    </w:p>
-    <w:p/>
-    <w:p>
-      <w:pPr>
-        <w:rPr>
-          <w:rFonts w:asciiTheme="minorHAnsi" w:hAnsiTheme="minorHAnsi" w:cstheme="minorHAnsi"/>
-          <w:sz w:val="26"/>
-          <w:szCs w:val="26"/>
-        </w:rPr>
-      </w:pPr>
-      <w:hyperlink r:id="rId13" w:history="1">
-        <w:r>
-          <w:rPr>
-            <w:rStyle w:val="Hyperlink"/>
-            <w:rFonts w:asciiTheme="minorHAnsi" w:hAnsiTheme="minorHAnsi" w:cstheme="minorHAnsi"/>
-            <w:sz w:val="26"/>
-            <w:szCs w:val="26"/>
-          </w:rPr>
-          <w:t>http://hocmai.vn/</w:t>
-        </w:r>
-      </w:hyperlink>
-    </w:p>
-    <w:p>
-      <w:pPr>
-        <w:jc w:val="both"/>
-        <w:rPr>
-          <w:rFonts w:asciiTheme="minorHAnsi" w:hAnsiTheme="minorHAnsi" w:cstheme="minorHAnsi"/>
-          <w:sz w:val="26"/>
-          <w:szCs w:val="26"/>
-        </w:rPr>
-      </w:pPr>
-      <w:hyperlink r:id="rId14" w:history="1">
-        <w:r>
-          <w:rPr>
-            <w:rStyle w:val="Hyperlink"/>
-            <w:rFonts w:asciiTheme="minorHAnsi" w:hAnsiTheme="minorHAnsi" w:cstheme="minorHAnsi"/>
-            <w:sz w:val="26"/>
-            <w:szCs w:val="26"/>
-          </w:rPr>
-          <w:t>http://www.moon.vn/Home1/</w:t>
-        </w:r>
-      </w:hyperlink>
-    </w:p>
-    <w:p>
-      <w:pPr>
-        <w:jc w:val="both"/>
-        <w:rPr>
-          <w:rFonts w:asciiTheme="minorHAnsi" w:hAnsiTheme="minorHAnsi" w:cstheme="minorHAnsi"/>
-          <w:sz w:val="26"/>
-          <w:szCs w:val="26"/>
-        </w:rPr>
-      </w:pPr>
-      <w:hyperlink r:id="rId15" w:history="1">
-        <w:r>
-          <w:rPr>
-            <w:rStyle w:val="Hyperlink"/>
-            <w:rFonts w:asciiTheme="minorHAnsi" w:hAnsiTheme="minorHAnsi" w:cstheme="minorHAnsi"/>
-            <w:sz w:val="26"/>
-            <w:szCs w:val="26"/>
-          </w:rPr>
-          <w:t>http://truongtructuyen.vn/TrangChu.aspx</w:t>
-        </w:r>
-      </w:hyperlink>
-    </w:p>
-    <w:p>
-      <w:pPr>
-        <w:jc w:val="both"/>
-        <w:rPr>
-          <w:rFonts w:asciiTheme="minorHAnsi" w:hAnsiTheme="minorHAnsi" w:cstheme="minorHAnsi"/>
-          <w:sz w:val="26"/>
-          <w:szCs w:val="26"/>
-        </w:rPr>
-      </w:pPr>
-      <w:hyperlink r:id="rId16" w:history="1">
-        <w:r>
-          <w:rPr>
-            <w:rStyle w:val="Hyperlink"/>
-            <w:rFonts w:asciiTheme="minorHAnsi" w:hAnsiTheme="minorHAnsi" w:cstheme="minorHAnsi"/>
-            <w:sz w:val="26"/>
-            <w:szCs w:val="26"/>
-          </w:rPr>
-          <w:t>http://thaytro.vn</w:t>
-        </w:r>
-      </w:hyperlink>
-    </w:p>
-    <w:p>
-      <w:pPr>
-        <w:jc w:val="both"/>
-        <w:rPr>
-          <w:rFonts w:asciiTheme="minorHAnsi" w:hAnsiTheme="minorHAnsi" w:cstheme="minorHAnsi"/>
-          <w:sz w:val="26"/>
-          <w:szCs w:val="26"/>
-        </w:rPr>
-      </w:pPr>
-      <w:hyperlink r:id="rId17" w:history="1">
-        <w:r>
-          <w:rPr>
-            <w:rStyle w:val="Hyperlink"/>
-            <w:rFonts w:asciiTheme="minorHAnsi" w:hAnsiTheme="minorHAnsi" w:cstheme="minorHAnsi"/>
-            <w:sz w:val="26"/>
-            <w:szCs w:val="26"/>
-          </w:rPr>
-          <w:t>http://onthionline.net</w:t>
-        </w:r>
-      </w:hyperlink>
-    </w:p>
-    <w:p>
-      <w:pPr>
-        <w:jc w:val="both"/>
-        <w:rPr>
-          <w:rFonts w:asciiTheme="minorHAnsi" w:hAnsiTheme="minorHAnsi" w:cstheme="minorHAnsi"/>
-          <w:sz w:val="26"/>
-          <w:szCs w:val="26"/>
-        </w:rPr>
-      </w:pPr>
-      <w:hyperlink r:id="rId18" w:history="1">
-        <w:r>
-          <w:rPr>
-            <w:rStyle w:val="Hyperlink"/>
-            <w:rFonts w:asciiTheme="minorHAnsi" w:hAnsiTheme="minorHAnsi" w:cstheme="minorHAnsi"/>
-            <w:sz w:val="26"/>
-            <w:szCs w:val="26"/>
-          </w:rPr>
-          <w:t>http://kites.vn/thread/-kbs-2008-you-are-my-destiny-im-yoona-park-jaejung-vietsub-ep-103-105-sd-hd-completed--775-20-1.html</w:t>
-        </w:r>
-      </w:hyperlink>
     </w:p>
     <w:p>
       <w:pPr>
@@ -12606,7 +14003,7 @@
       </w:pPr>
     </w:p>
     <w:sectPr>
-      <w:footerReference w:type="default" r:id="rId19"/>
+      <w:footerReference w:type="default" r:id="rId14"/>
       <w:pgSz w:w="11909" w:h="16834" w:code="9"/>
       <w:pgMar w:top="1440" w:right="1379" w:bottom="1440" w:left="1440" w:header="432" w:footer="432" w:gutter="0"/>
       <w:pgBorders w:offsetFrom="page">
@@ -12682,7 +14079,7 @@
           <w:rPr>
             <w:noProof/>
           </w:rPr>
-          <w:t>- 5 -</w:t>
+          <w:t>- 3 -</w:t>
         </w:r>
         <w:r>
           <w:rPr>
@@ -14506,15 +15903,6 @@
   </w:num>
   <w:num w:numId="15">
     <w:abstractNumId w:val="3"/>
-    <w:lvlOverride w:ilvl="0"/>
-    <w:lvlOverride w:ilvl="1"/>
-    <w:lvlOverride w:ilvl="2"/>
-    <w:lvlOverride w:ilvl="3"/>
-    <w:lvlOverride w:ilvl="4"/>
-    <w:lvlOverride w:ilvl="5"/>
-    <w:lvlOverride w:ilvl="6"/>
-    <w:lvlOverride w:ilvl="7"/>
-    <w:lvlOverride w:ilvl="8"/>
   </w:num>
   <w:numIdMacAtCleanup w:val="9"/>
 </w:numbering>
@@ -14679,7 +16067,7 @@
   <w:style w:type="paragraph" w:default="1" w:styleId="Normal">
     <w:name w:val="Normal"/>
     <w:qFormat/>
-    <w:rsid w:val="004836C3"/>
+    <w:rsid w:val="002B28CE"/>
     <w:rPr>
       <w:rFonts w:ascii="Calibri" w:eastAsia="Times New Roman" w:hAnsi="Calibri"/>
       <w:sz w:val="22"/>
@@ -15777,7 +17165,7 @@
   <w:style w:type="paragraph" w:default="1" w:styleId="Normal">
     <w:name w:val="Normal"/>
     <w:qFormat/>
-    <w:rsid w:val="004836C3"/>
+    <w:rsid w:val="002B28CE"/>
     <w:rPr>
       <w:rFonts w:ascii="Calibri" w:eastAsia="Times New Roman" w:hAnsi="Calibri"/>
       <w:sz w:val="22"/>
@@ -17006,7 +18394,7 @@
 </file>
 
 <file path=customXml/itemProps1.xml><?xml version="1.0" encoding="utf-8"?>
-<ds:datastoreItem xmlns:ds="http://schemas.openxmlformats.org/officeDocument/2006/customXml" ds:itemID="{A3ABFA14-016E-4FDB-B528-F1970EF8EBC8}">
+<ds:datastoreItem xmlns:ds="http://schemas.openxmlformats.org/officeDocument/2006/customXml" ds:itemID="{D8FF701C-A4E0-49C6-A8D5-C03B9B61A47D}">
   <ds:schemaRefs>
     <ds:schemaRef ds:uri="http://schemas.openxmlformats.org/officeDocument/2006/bibliography"/>
   </ds:schemaRefs>

</xml_diff>